<commit_message>
function pointer is added
</commit_message>
<xml_diff>
--- a/C_documentation.docx
+++ b/C_documentation.docx
@@ -1048,6 +1048,38 @@
     </w:p>
     <w:p>
       <w:pPr>
+        <w:rPr>
+          <w:sz w:val="28"/>
+          <w:szCs w:val="28"/>
+        </w:rPr>
+      </w:pPr>
+      <w:r>
+        <w:rPr>
+          <w:color w:val="313131"/>
+          <w:sz w:val="28"/>
+          <w:szCs w:val="28"/>
+        </w:rPr>
+        <w:t xml:space="preserve">   </w:t>
+      </w:r>
+      <w:r>
+        <w:rPr>
+          <w:color w:val="666600"/>
+          <w:sz w:val="28"/>
+          <w:szCs w:val="28"/>
+        </w:rPr>
+        <w:t>}</w:t>
+      </w:r>
+      <w:r>
+        <w:rPr>
+          <w:color w:val="313131"/>
+          <w:sz w:val="28"/>
+          <w:szCs w:val="28"/>
+        </w:rPr>
+        <w:t xml:space="preserve">   </w:t>
+      </w:r>
+    </w:p>
+    <w:p>
+      <w:pPr>
         <w:pStyle w:val="PreformattedText"/>
         <w:pBdr>
           <w:top w:val="single" w:sz="2" w:space="4" w:color="D6D6D6"/>
@@ -1064,33 +1096,6 @@
           <w:szCs w:val="28"/>
         </w:rPr>
       </w:pPr>
-      <w:r>
-        <w:rPr>
-          <w:rFonts w:ascii="Liberation Serif" w:hAnsi="Liberation Serif"/>
-          <w:color w:val="313131"/>
-          <w:sz w:val="28"/>
-          <w:szCs w:val="28"/>
-        </w:rPr>
-        <w:t xml:space="preserve">   </w:t>
-      </w:r>
-      <w:r>
-        <w:rPr>
-          <w:rFonts w:ascii="Liberation Serif" w:hAnsi="Liberation Serif"/>
-          <w:color w:val="666600"/>
-          <w:sz w:val="28"/>
-          <w:szCs w:val="28"/>
-        </w:rPr>
-        <w:t>}</w:t>
-      </w:r>
-      <w:r>
-        <w:rPr>
-          <w:rFonts w:ascii="Liberation Serif" w:hAnsi="Liberation Serif"/>
-          <w:color w:val="313131"/>
-          <w:sz w:val="28"/>
-          <w:szCs w:val="28"/>
-        </w:rPr>
-        <w:t xml:space="preserve">   </w:t>
-      </w:r>
     </w:p>
     <w:p>
       <w:pPr>
@@ -1221,14 +1226,6 @@
     <w:p>
       <w:pPr>
         <w:rPr>
-          <w:sz w:val="28"/>
-          <w:szCs w:val="28"/>
-        </w:rPr>
-      </w:pPr>
-    </w:p>
-    <w:p>
-      <w:pPr>
-        <w:rPr>
           <w:b/>
           <w:bCs/>
           <w:sz w:val="36"/>
@@ -1355,7 +1352,6 @@
         <w:rPr>
           <w:color w:val="000000"/>
         </w:rPr>
-        <w:lastRenderedPageBreak/>
         <w:t>#include &lt;</w:t>
       </w:r>
       <w:proofErr w:type="spellStart"/>
@@ -1653,7 +1649,21 @@
         <w:rPr>
           <w:color w:val="000000"/>
         </w:rPr>
-        <w:t>"%d\n", r[i] );</w:t>
+        <w:t>"%d\n", r[</w:t>
+      </w:r>
+      <w:proofErr w:type="spellStart"/>
+      <w:r>
+        <w:rPr>
+          <w:color w:val="000000"/>
+        </w:rPr>
+        <w:t>i</w:t>
+      </w:r>
+      <w:proofErr w:type="spellEnd"/>
+      <w:r>
+        <w:rPr>
+          <w:color w:val="000000"/>
+        </w:rPr>
+        <w:t>] );</w:t>
       </w:r>
     </w:p>
     <w:p>
@@ -2434,7 +2444,6 @@
           <w:sz w:val="28"/>
           <w:szCs w:val="28"/>
         </w:rPr>
-        <w:lastRenderedPageBreak/>
         <w:t>/*****************************************************************/</w:t>
       </w:r>
     </w:p>
@@ -2582,6 +2591,15 @@
           <w:u w:val="single"/>
         </w:rPr>
       </w:pPr>
+      <w:r>
+        <w:rPr>
+          <w:b/>
+          <w:bCs/>
+          <w:sz w:val="34"/>
+          <w:szCs w:val="28"/>
+        </w:rPr>
+        <w:t xml:space="preserve">4. </w:t>
+      </w:r>
       <w:r>
         <w:rPr>
           <w:b/>
@@ -3200,6 +3218,7 @@
       <w:pPr>
         <w:rPr>
           <w:bCs/>
+          <w:color w:val="70AD47" w:themeColor="accent6"/>
           <w:sz w:val="28"/>
           <w:szCs w:val="28"/>
         </w:rPr>
@@ -3243,6 +3262,14 @@
       <w:r>
         <w:rPr>
           <w:bCs/>
+          <w:sz w:val="28"/>
+          <w:szCs w:val="28"/>
+        </w:rPr>
+        <w:t>//</w:t>
+      </w:r>
+      <w:r>
+        <w:rPr>
+          <w:bCs/>
           <w:color w:val="FF0000"/>
           <w:sz w:val="28"/>
           <w:szCs w:val="28"/>
@@ -3309,6 +3336,15 @@
       <w:r>
         <w:rPr>
           <w:bCs/>
+          <w:color w:val="auto"/>
+          <w:sz w:val="28"/>
+          <w:szCs w:val="28"/>
+        </w:rPr>
+        <w:t>//</w:t>
+      </w:r>
+      <w:r>
+        <w:rPr>
+          <w:bCs/>
           <w:color w:val="FF0000"/>
           <w:sz w:val="28"/>
           <w:szCs w:val="28"/>
@@ -3370,7 +3406,25 @@
           <w:sz w:val="28"/>
           <w:szCs w:val="28"/>
         </w:rPr>
-        <w:t xml:space="preserve"> B [0];   </w:t>
+        <w:t xml:space="preserve"> B [0];  </w:t>
+      </w:r>
+      <w:r>
+        <w:rPr>
+          <w:bCs/>
+          <w:color w:val="auto"/>
+          <w:sz w:val="28"/>
+          <w:szCs w:val="28"/>
+        </w:rPr>
+        <w:t>//</w:t>
+      </w:r>
+      <w:r>
+        <w:rPr>
+          <w:bCs/>
+          <w:color w:val="auto"/>
+          <w:sz w:val="28"/>
+          <w:szCs w:val="28"/>
+        </w:rPr>
+        <w:t xml:space="preserve"> </w:t>
       </w:r>
       <w:r>
         <w:rPr>
@@ -3395,14 +3449,350 @@
     <w:p>
       <w:pPr>
         <w:rPr>
-          <w:bCs/>
-          <w:color w:val="FF0000"/>
+          <w:b/>
+          <w:bCs/>
+          <w:color w:val="auto"/>
+          <w:sz w:val="34"/>
+          <w:szCs w:val="36"/>
+        </w:rPr>
+      </w:pPr>
+    </w:p>
+    <w:p>
+      <w:pPr>
+        <w:rPr>
+          <w:b/>
+          <w:bCs/>
+          <w:color w:val="auto"/>
+          <w:sz w:val="34"/>
+          <w:szCs w:val="36"/>
+        </w:rPr>
+      </w:pPr>
+    </w:p>
+    <w:p>
+      <w:pPr>
+        <w:rPr>
+          <w:b/>
+          <w:bCs/>
+          <w:color w:val="auto"/>
+          <w:sz w:val="34"/>
+          <w:szCs w:val="36"/>
+          <w:u w:val="single"/>
+        </w:rPr>
+      </w:pPr>
+      <w:r>
+        <w:rPr>
+          <w:b/>
+          <w:bCs/>
+          <w:color w:val="auto"/>
+          <w:sz w:val="34"/>
+          <w:szCs w:val="36"/>
+        </w:rPr>
+        <w:t xml:space="preserve">5. </w:t>
+      </w:r>
+      <w:r>
+        <w:rPr>
+          <w:b/>
+          <w:bCs/>
+          <w:color w:val="auto"/>
+          <w:sz w:val="34"/>
+          <w:szCs w:val="36"/>
+          <w:u w:val="single"/>
+        </w:rPr>
+        <w:t>FUNCTION POINTER:</w:t>
+      </w:r>
+    </w:p>
+    <w:p>
+      <w:pPr>
+        <w:rPr>
+          <w:bCs/>
+          <w:color w:val="auto"/>
+          <w:sz w:val="28"/>
+          <w:szCs w:val="28"/>
+        </w:rPr>
+      </w:pPr>
+    </w:p>
+    <w:p>
+      <w:pPr>
+        <w:rPr>
+          <w:bCs/>
+          <w:color w:val="auto"/>
+          <w:sz w:val="28"/>
+          <w:szCs w:val="28"/>
+        </w:rPr>
+      </w:pPr>
+      <w:r>
+        <w:rPr>
+          <w:bCs/>
+          <w:color w:val="auto"/>
+          <w:sz w:val="28"/>
+          <w:szCs w:val="28"/>
+        </w:rPr>
+        <w:t>e.g.</w:t>
+      </w:r>
+    </w:p>
+    <w:p>
+      <w:pPr>
+        <w:rPr>
+          <w:bCs/>
+          <w:color w:val="auto"/>
+          <w:sz w:val="28"/>
+          <w:szCs w:val="28"/>
+        </w:rPr>
+      </w:pPr>
+    </w:p>
+    <w:p>
+      <w:pPr>
+        <w:rPr>
+          <w:b/>
+          <w:bCs/>
+          <w:color w:val="auto"/>
+          <w:sz w:val="28"/>
+          <w:szCs w:val="28"/>
+        </w:rPr>
+      </w:pPr>
+      <w:proofErr w:type="gramStart"/>
+      <w:r>
+        <w:rPr>
+          <w:b/>
+          <w:bCs/>
+          <w:color w:val="auto"/>
+          <w:sz w:val="28"/>
+          <w:szCs w:val="28"/>
+        </w:rPr>
+        <w:t>int</w:t>
+      </w:r>
+      <w:proofErr w:type="gramEnd"/>
+      <w:r>
+        <w:rPr>
+          <w:b/>
+          <w:bCs/>
+          <w:color w:val="auto"/>
+          <w:sz w:val="28"/>
+          <w:szCs w:val="28"/>
+        </w:rPr>
+        <w:t xml:space="preserve"> getSum (int, int); </w:t>
+      </w:r>
+      <w:r>
+        <w:rPr>
+          <w:b/>
+          <w:bCs/>
+          <w:color w:val="008000"/>
+          <w:sz w:val="28"/>
+          <w:szCs w:val="28"/>
+        </w:rPr>
+        <w:t>// a user define function;</w:t>
+      </w:r>
+    </w:p>
+    <w:p>
+      <w:pPr>
+        <w:rPr>
+          <w:b/>
+          <w:bCs/>
+          <w:color w:val="008000"/>
+          <w:sz w:val="28"/>
+          <w:szCs w:val="28"/>
+        </w:rPr>
+      </w:pPr>
+      <w:r>
+        <w:rPr>
+          <w:b/>
+          <w:bCs/>
+          <w:color w:val="008000"/>
+          <w:sz w:val="28"/>
+          <w:szCs w:val="28"/>
+        </w:rPr>
+        <w:t>// now we need to declare a function pointer, which is done as follows</w:t>
+      </w:r>
+    </w:p>
+    <w:p>
+      <w:pPr>
+        <w:rPr>
+          <w:b/>
+          <w:bCs/>
+          <w:color w:val="auto"/>
+          <w:sz w:val="28"/>
+          <w:szCs w:val="28"/>
+        </w:rPr>
+      </w:pPr>
+      <w:proofErr w:type="gramStart"/>
+      <w:r>
+        <w:rPr>
+          <w:b/>
+          <w:bCs/>
+          <w:color w:val="auto"/>
+          <w:sz w:val="28"/>
+          <w:szCs w:val="28"/>
+        </w:rPr>
+        <w:t>int</w:t>
+      </w:r>
+      <w:proofErr w:type="gramEnd"/>
+      <w:r>
+        <w:rPr>
+          <w:b/>
+          <w:bCs/>
+          <w:color w:val="auto"/>
+          <w:sz w:val="28"/>
+          <w:szCs w:val="28"/>
+        </w:rPr>
+        <w:t xml:space="preserve"> (*p)(int, int);</w:t>
+      </w:r>
+    </w:p>
+    <w:p>
+      <w:pPr>
+        <w:rPr>
+          <w:b/>
+          <w:bCs/>
+          <w:color w:val="auto"/>
+          <w:sz w:val="28"/>
+          <w:szCs w:val="28"/>
+        </w:rPr>
+      </w:pPr>
+      <w:r>
+        <w:rPr>
+          <w:b/>
+          <w:bCs/>
+          <w:color w:val="auto"/>
+          <w:sz w:val="28"/>
+          <w:szCs w:val="28"/>
+        </w:rPr>
+        <w:t>p=</w:t>
+      </w:r>
+      <w:r>
+        <w:rPr>
+          <w:b/>
+          <w:bCs/>
+          <w:color w:val="auto"/>
+          <w:sz w:val="28"/>
+          <w:szCs w:val="28"/>
+        </w:rPr>
+        <w:t xml:space="preserve"> </w:t>
+      </w:r>
+      <w:r>
+        <w:rPr>
+          <w:b/>
+          <w:bCs/>
+          <w:color w:val="auto"/>
+          <w:sz w:val="28"/>
+          <w:szCs w:val="28"/>
+        </w:rPr>
+        <w:t>&amp;getSum;</w:t>
+      </w:r>
+    </w:p>
+    <w:p>
+      <w:pPr>
+        <w:rPr>
+          <w:b/>
+          <w:bCs/>
+          <w:color w:val="auto"/>
+          <w:sz w:val="28"/>
+          <w:szCs w:val="28"/>
+        </w:rPr>
+      </w:pPr>
+      <w:proofErr w:type="gramStart"/>
+      <w:r>
+        <w:rPr>
+          <w:b/>
+          <w:bCs/>
+          <w:color w:val="auto"/>
+          <w:sz w:val="28"/>
+          <w:szCs w:val="28"/>
+        </w:rPr>
+        <w:t>int</w:t>
+      </w:r>
+      <w:proofErr w:type="gramEnd"/>
+      <w:r>
+        <w:rPr>
+          <w:b/>
+          <w:bCs/>
+          <w:color w:val="auto"/>
+          <w:sz w:val="28"/>
+          <w:szCs w:val="28"/>
+        </w:rPr>
+        <w:t xml:space="preserve"> c;’</w:t>
+      </w:r>
+    </w:p>
+    <w:p>
+      <w:pPr>
+        <w:rPr>
+          <w:b/>
+          <w:bCs/>
+          <w:color w:val="auto"/>
+          <w:sz w:val="28"/>
+          <w:szCs w:val="28"/>
+        </w:rPr>
+      </w:pPr>
+      <w:r>
+        <w:rPr>
+          <w:b/>
+          <w:bCs/>
+          <w:color w:val="auto"/>
+          <w:sz w:val="28"/>
+          <w:szCs w:val="28"/>
+        </w:rPr>
+        <w:t>c = (*p)</w:t>
+      </w:r>
+      <w:r>
+        <w:rPr>
+          <w:b/>
+          <w:bCs/>
+          <w:color w:val="auto"/>
+          <w:sz w:val="28"/>
+          <w:szCs w:val="28"/>
+        </w:rPr>
+        <w:t xml:space="preserve"> </w:t>
+      </w:r>
+      <w:r>
+        <w:rPr>
+          <w:b/>
+          <w:bCs/>
+          <w:color w:val="auto"/>
+          <w:sz w:val="28"/>
+          <w:szCs w:val="28"/>
+        </w:rPr>
+        <w:t>(a,</w:t>
+      </w:r>
+      <w:r>
+        <w:rPr>
+          <w:b/>
+          <w:bCs/>
+          <w:color w:val="auto"/>
+          <w:sz w:val="28"/>
+          <w:szCs w:val="28"/>
+        </w:rPr>
+        <w:t xml:space="preserve"> </w:t>
+      </w:r>
+      <w:r>
+        <w:rPr>
+          <w:b/>
+          <w:bCs/>
+          <w:color w:val="auto"/>
+          <w:sz w:val="28"/>
+          <w:szCs w:val="28"/>
+        </w:rPr>
+        <w:t>b);</w:t>
+      </w:r>
+    </w:p>
+    <w:p>
+      <w:pPr>
+        <w:rPr>
+          <w:bCs/>
+          <w:color w:val="auto"/>
           <w:sz w:val="28"/>
           <w:szCs w:val="28"/>
         </w:rPr>
       </w:pPr>
       <w:bookmarkStart w:id="0" w:name="_GoBack"/>
       <w:bookmarkEnd w:id="0"/>
+    </w:p>
+    <w:p>
+      <w:pPr>
+        <w:rPr>
+          <w:bCs/>
+          <w:color w:val="auto"/>
+          <w:sz w:val="34"/>
+          <w:szCs w:val="36"/>
+        </w:rPr>
+      </w:pPr>
     </w:p>
     <w:p>
       <w:pPr>
@@ -3680,7 +4070,6 @@
     <w:p/>
     <w:p>
       <w:r>
-        <w:lastRenderedPageBreak/>
         <w:t>#include&lt;</w:t>
       </w:r>
       <w:proofErr w:type="spellStart"/>
@@ -3734,7 +4123,15 @@
       </w:r>
       <w:proofErr w:type="spellEnd"/>
       <w:r>
-        <w:t xml:space="preserve">[] ="i am </w:t>
+        <w:t>[] ="</w:t>
+      </w:r>
+      <w:proofErr w:type="spellStart"/>
+      <w:r>
+        <w:t>i</w:t>
+      </w:r>
+      <w:proofErr w:type="spellEnd"/>
+      <w:r>
+        <w:t xml:space="preserve"> am </w:t>
       </w:r>
       <w:proofErr w:type="spellStart"/>
       <w:r>
@@ -4684,7 +5081,6 @@
     </w:p>
     <w:p>
       <w:r>
-        <w:lastRenderedPageBreak/>
         <w:tab/>
       </w:r>
       <w:proofErr w:type="spellStart"/>
@@ -5151,6 +5547,7 @@
         <w:pStyle w:val="BodyText"/>
       </w:pPr>
       <w:r>
+        <w:lastRenderedPageBreak/>
         <w:tab/>
       </w:r>
       <w:r>
@@ -5382,7 +5779,6 @@
         <w:pStyle w:val="BodyText"/>
       </w:pPr>
       <w:r>
-        <w:lastRenderedPageBreak/>
         <w:tab/>
       </w:r>
       <w:proofErr w:type="spellStart"/>

</xml_diff>